<commit_message>
fixed a typo in resume
</commit_message>
<xml_diff>
--- a/resume/稿/Resume-dejunqi-SD.docx
+++ b/resume/稿/Resume-dejunqi-SD.docx
@@ -483,7 +483,36 @@
           <w:sz w:val="24"/>
           <w:szCs w:val="24"/>
         </w:rPr>
-        <w:t>Technologies: node.js JavaScript, MySQL</w:t>
+        <w:t>Technologies: N</w:t>
+      </w:r>
+      <w:r>
+        <w:rPr>
+          <w:rFonts w:cs="Times New Roman" w:hint="eastAsia"/>
+          <w:bCs/>
+          <w:sz w:val="24"/>
+          <w:szCs w:val="24"/>
+        </w:rPr>
+        <w:t>ode.js</w:t>
+      </w:r>
+      <w:r>
+        <w:rPr>
+          <w:rFonts w:cs="Times New Roman" w:hint="eastAsia"/>
+          <w:bCs/>
+          <w:sz w:val="24"/>
+          <w:szCs w:val="24"/>
+        </w:rPr>
+        <w:t>,</w:t>
+      </w:r>
+      <w:bookmarkStart w:id="0" w:name="_GoBack"/>
+      <w:bookmarkEnd w:id="0"/>
+      <w:r>
+        <w:rPr>
+          <w:rFonts w:cs="Times New Roman" w:hint="eastAsia"/>
+          <w:bCs/>
+          <w:sz w:val="24"/>
+          <w:szCs w:val="24"/>
+        </w:rPr>
+        <w:t xml:space="preserve"> JavaScript, MySQL</w:t>
       </w:r>
       <w:r>
         <w:rPr>
@@ -2273,8 +2302,6 @@
         </w:rPr>
         <w:t>, PHP</w:t>
       </w:r>
-      <w:bookmarkStart w:id="0" w:name="_GoBack"/>
-      <w:bookmarkEnd w:id="0"/>
     </w:p>
     <w:p>
       <w:pPr>

</xml_diff>